<commit_message>
Entrega de SASS II y SEO
</commit_message>
<xml_diff>
--- a/seo/documentacion.docx
+++ b/seo/documentacion.docx
@@ -174,29 +174,15 @@
         <w:t>.</w:t>
       </w:r>
     </w:p>
+    <w:p>
+      <w:r>
+        <w:t>-</w:t>
+      </w:r>
+      <w:r>
+        <w:t>Coloqué los enlaces de las redes a páginas que tuvieran relación con el contenido.</w:t>
+      </w:r>
+    </w:p>
     <w:p/>
-    <w:p>
-      <w:r>
-        <w:t>-</w:t>
-      </w:r>
-      <w:r>
-        <w:t xml:space="preserve">Agregué una página "unisex" desde donde se pueden elegir los productos para todas las mascotas y lo enlacé en la lista de ruta de exploración de mi </w:t>
-      </w:r>
-      <w:proofErr w:type="spellStart"/>
-      <w:r>
-        <w:t>footer</w:t>
-      </w:r>
-      <w:proofErr w:type="spellEnd"/>
-      <w:r>
-        <w:t>.</w:t>
-      </w:r>
-    </w:p>
-    <w:p/>
-    <w:p>
-      <w:r>
-        <w:t>VER EL TEXTO DEL LOGO</w:t>
-      </w:r>
-    </w:p>
     <w:sectPr>
       <w:pgSz w:w="12240" w:h="15840"/>
       <w:pgMar w:top="1417" w:right="1701" w:bottom="1417" w:left="1701" w:header="708" w:footer="708" w:gutter="0"/>

</xml_diff>